<commit_message>
added dataset calculation score
</commit_message>
<xml_diff>
--- a/Homework3-chen.docx
+++ b/Homework3-chen.docx
@@ -4060,15 +4060,13 @@
         <w:contextualSpacing/>
         <w:rPr>
           <w:rFonts w:ascii="Times New Roman" w:hAnsi="Times New Roman" w:cs="Times New Roman"/>
-          <w:strike/>
-          <w:sz w:val="24"/>
-          <w:szCs w:val="24"/>
-        </w:rPr>
-      </w:pPr>
-      <w:r>
-        <w:rPr>
-          <w:rFonts w:ascii="Times New Roman" w:hAnsi="Times New Roman" w:cs="Times New Roman"/>
-          <w:strike/>
+          <w:sz w:val="24"/>
+          <w:szCs w:val="24"/>
+        </w:rPr>
+      </w:pPr>
+      <w:r>
+        <w:rPr>
+          <w:rFonts w:ascii="Times New Roman" w:hAnsi="Times New Roman" w:cs="Times New Roman"/>
           <w:sz w:val="24"/>
           <w:szCs w:val="24"/>
         </w:rPr>
@@ -4095,8 +4093,6 @@
           <w:szCs w:val="24"/>
         </w:rPr>
       </w:pPr>
-      <w:bookmarkStart w:id="0" w:name="_GoBack"/>
-      <w:bookmarkEnd w:id="0"/>
     </w:p>
     <w:p>
       <w:pPr>
@@ -4210,7 +4206,37 @@
           <w:sz w:val="24"/>
           <w:szCs w:val="24"/>
         </w:rPr>
-        <w:t xml:space="preserve">For each, select 3 algorithms you are going to compare, ideally you should pick weak learners like Decision Tree. (So, you will be using 6 classifiers in total). Perform your classification using K-fold cross validation, with K being incremented from </w:t>
+        <w:t xml:space="preserve">For each, select 3 algorithms you are going to compare, ideally you should pick weak learners like Decision Tree. (So, you will be using 6 classifiers in total). </w:t>
+      </w:r>
+    </w:p>
+    <w:p>
+      <w:pPr>
+        <w:ind w:left="720"/>
+        <w:contextualSpacing/>
+        <w:rPr>
+          <w:rFonts w:ascii="Times New Roman" w:hAnsi="Times New Roman" w:cs="Times New Roman"/>
+          <w:sz w:val="24"/>
+          <w:szCs w:val="24"/>
+        </w:rPr>
+      </w:pPr>
+    </w:p>
+    <w:p>
+      <w:pPr>
+        <w:ind w:left="720"/>
+        <w:contextualSpacing/>
+        <w:rPr>
+          <w:rFonts w:ascii="Times New Roman" w:hAnsi="Times New Roman" w:cs="Times New Roman"/>
+          <w:sz w:val="24"/>
+          <w:szCs w:val="24"/>
+        </w:rPr>
+      </w:pPr>
+      <w:r>
+        <w:rPr>
+          <w:rFonts w:ascii="Times New Roman" w:hAnsi="Times New Roman" w:cs="Times New Roman"/>
+          <w:sz w:val="24"/>
+          <w:szCs w:val="24"/>
+        </w:rPr>
+        <w:t xml:space="preserve">Perform your classification using K-fold cross validation, with K being incremented from </w:t>
       </w:r>
       <w:r>
         <w:rPr>
@@ -4244,7 +4270,37 @@
           <w:sz w:val="24"/>
           <w:szCs w:val="24"/>
         </w:rPr>
-        <w:t xml:space="preserve"> Record the test and train error rates as K changes. Plot them. (10 points)</w:t>
+        <w:t xml:space="preserve"> Record the test and train error rates as K changes. </w:t>
+      </w:r>
+    </w:p>
+    <w:p>
+      <w:pPr>
+        <w:ind w:left="720"/>
+        <w:contextualSpacing/>
+        <w:rPr>
+          <w:rFonts w:ascii="Times New Roman" w:hAnsi="Times New Roman" w:cs="Times New Roman"/>
+          <w:sz w:val="24"/>
+          <w:szCs w:val="24"/>
+        </w:rPr>
+      </w:pPr>
+    </w:p>
+    <w:p>
+      <w:pPr>
+        <w:ind w:left="720"/>
+        <w:contextualSpacing/>
+        <w:rPr>
+          <w:rFonts w:ascii="Times New Roman" w:hAnsi="Times New Roman" w:cs="Times New Roman"/>
+          <w:sz w:val="24"/>
+          <w:szCs w:val="24"/>
+        </w:rPr>
+      </w:pPr>
+      <w:r>
+        <w:rPr>
+          <w:rFonts w:ascii="Times New Roman" w:hAnsi="Times New Roman" w:cs="Times New Roman"/>
+          <w:sz w:val="24"/>
+          <w:szCs w:val="24"/>
+        </w:rPr>
+        <w:t>Plot them. (10 points)</w:t>
       </w:r>
       <w:r>
         <w:rPr>
@@ -4336,7 +4392,98 @@
           <w:sz w:val="24"/>
           <w:szCs w:val="24"/>
         </w:rPr>
-        <w:t>Is anything interesting happening as K changes? Explain in terms of Bias/Variance and overfitting/underfitting. How do you think Bagging and Boosting compare? Which component of the error does each affect and how? (8 points)</w:t>
+        <w:t xml:space="preserve">Is anything interesting happening as K changes? </w:t>
+      </w:r>
+    </w:p>
+    <w:p>
+      <w:pPr>
+        <w:ind w:left="720"/>
+        <w:contextualSpacing/>
+        <w:rPr>
+          <w:rFonts w:ascii="Times New Roman" w:hAnsi="Times New Roman" w:cs="Times New Roman"/>
+          <w:sz w:val="24"/>
+          <w:szCs w:val="24"/>
+        </w:rPr>
+      </w:pPr>
+    </w:p>
+    <w:p>
+      <w:pPr>
+        <w:ind w:left="720"/>
+        <w:contextualSpacing/>
+        <w:rPr>
+          <w:rFonts w:ascii="Times New Roman" w:hAnsi="Times New Roman" w:cs="Times New Roman"/>
+          <w:sz w:val="24"/>
+          <w:szCs w:val="24"/>
+        </w:rPr>
+      </w:pPr>
+      <w:r>
+        <w:rPr>
+          <w:rFonts w:ascii="Times New Roman" w:hAnsi="Times New Roman" w:cs="Times New Roman"/>
+          <w:sz w:val="24"/>
+          <w:szCs w:val="24"/>
+        </w:rPr>
+        <w:t xml:space="preserve">Explain in terms of Bias/Variance and overfitting/underfitting. </w:t>
+      </w:r>
+    </w:p>
+    <w:p>
+      <w:pPr>
+        <w:ind w:left="720"/>
+        <w:contextualSpacing/>
+        <w:rPr>
+          <w:rFonts w:ascii="Times New Roman" w:hAnsi="Times New Roman" w:cs="Times New Roman"/>
+          <w:sz w:val="24"/>
+          <w:szCs w:val="24"/>
+        </w:rPr>
+      </w:pPr>
+    </w:p>
+    <w:p>
+      <w:pPr>
+        <w:ind w:left="720"/>
+        <w:contextualSpacing/>
+        <w:rPr>
+          <w:rFonts w:ascii="Times New Roman" w:hAnsi="Times New Roman" w:cs="Times New Roman"/>
+          <w:sz w:val="24"/>
+          <w:szCs w:val="24"/>
+        </w:rPr>
+      </w:pPr>
+      <w:r>
+        <w:rPr>
+          <w:rFonts w:ascii="Times New Roman" w:hAnsi="Times New Roman" w:cs="Times New Roman"/>
+          <w:sz w:val="24"/>
+          <w:szCs w:val="24"/>
+        </w:rPr>
+        <w:lastRenderedPageBreak/>
+        <w:t xml:space="preserve">How do you think Bagging and Boosting compare? </w:t>
+      </w:r>
+    </w:p>
+    <w:p>
+      <w:pPr>
+        <w:ind w:left="720"/>
+        <w:contextualSpacing/>
+        <w:rPr>
+          <w:rFonts w:ascii="Times New Roman" w:hAnsi="Times New Roman" w:cs="Times New Roman"/>
+          <w:sz w:val="24"/>
+          <w:szCs w:val="24"/>
+        </w:rPr>
+      </w:pPr>
+    </w:p>
+    <w:p>
+      <w:pPr>
+        <w:ind w:left="720"/>
+        <w:contextualSpacing/>
+        <w:rPr>
+          <w:rFonts w:ascii="Times New Roman" w:hAnsi="Times New Roman" w:cs="Times New Roman"/>
+          <w:sz w:val="24"/>
+          <w:szCs w:val="24"/>
+        </w:rPr>
+      </w:pPr>
+      <w:r>
+        <w:rPr>
+          <w:rFonts w:ascii="Times New Roman" w:hAnsi="Times New Roman" w:cs="Times New Roman"/>
+          <w:sz w:val="24"/>
+          <w:szCs w:val="24"/>
+        </w:rPr>
+        <w:t>Which component of the error does each affect and how? (8 points)</w:t>
       </w:r>
     </w:p>
     <w:p>
@@ -4390,7 +4537,35 @@
         <w:rPr>
           <w:rFonts w:ascii="Times New Roman" w:hAnsi="Times New Roman" w:cs="Times New Roman"/>
         </w:rPr>
-        <w:t xml:space="preserve"> over Bagging? What about the other way around? (2 points)</w:t>
+        <w:t xml:space="preserve"> over Bagging? </w:t>
+      </w:r>
+    </w:p>
+    <w:p>
+      <w:pPr>
+        <w:ind w:left="720"/>
+        <w:rPr>
+          <w:rFonts w:ascii="Times New Roman" w:hAnsi="Times New Roman" w:cs="Times New Roman"/>
+          <w:sz w:val="24"/>
+          <w:szCs w:val="24"/>
+        </w:rPr>
+      </w:pPr>
+    </w:p>
+    <w:p>
+      <w:pPr>
+        <w:ind w:left="720"/>
+        <w:rPr>
+          <w:rFonts w:ascii="Times New Roman" w:hAnsi="Times New Roman" w:cs="Times New Roman"/>
+          <w:sz w:val="24"/>
+          <w:szCs w:val="24"/>
+        </w:rPr>
+      </w:pPr>
+      <w:bookmarkStart w:id="0" w:name="_GoBack"/>
+      <w:bookmarkEnd w:id="0"/>
+      <w:r>
+        <w:rPr>
+          <w:rFonts w:ascii="Times New Roman" w:hAnsi="Times New Roman" w:cs="Times New Roman"/>
+        </w:rPr>
+        <w:t>What about the other way around? (2 points)</w:t>
       </w:r>
     </w:p>
     <w:p>

</xml_diff>

<commit_message>
added remaining adaboost classifiers
</commit_message>
<xml_diff>
--- a/Homework3-chen.docx
+++ b/Homework3-chen.docx
@@ -4069,6 +4069,15 @@
           <w:rFonts w:ascii="Times New Roman" w:hAnsi="Times New Roman" w:cs="Times New Roman"/>
           <w:sz w:val="24"/>
           <w:szCs w:val="24"/>
+          <w:highlight w:val="yellow"/>
+        </w:rPr>
+        <w:t xml:space="preserve">√ </w:t>
+      </w:r>
+      <w:r>
+        <w:rPr>
+          <w:rFonts w:ascii="Times New Roman" w:hAnsi="Times New Roman" w:cs="Times New Roman"/>
+          <w:sz w:val="24"/>
+          <w:szCs w:val="24"/>
         </w:rPr>
         <w:t xml:space="preserve">Choose any other dataset that is sufficiently large and complex. </w:t>
       </w:r>
@@ -4082,6 +4091,25 @@
           <w:szCs w:val="24"/>
         </w:rPr>
       </w:pPr>
+    </w:p>
+    <w:p>
+      <w:pPr>
+        <w:pStyle w:val="ListParagraph"/>
+        <w:rPr>
+          <w:rFonts w:ascii="Times New Roman" w:hAnsi="Times New Roman" w:cs="Times New Roman"/>
+          <w:sz w:val="24"/>
+          <w:szCs w:val="24"/>
+        </w:rPr>
+      </w:pPr>
+      <w:r>
+        <w:rPr>
+          <w:rFonts w:ascii="Times New Roman" w:hAnsi="Times New Roman" w:cs="Times New Roman"/>
+          <w:sz w:val="24"/>
+          <w:szCs w:val="24"/>
+          <w:highlight w:val="yellow"/>
+        </w:rPr>
+        <w:t>Using Iris dataset</w:t>
+      </w:r>
     </w:p>
     <w:p>
       <w:pPr>
@@ -4272,6 +4300,8 @@
         </w:rPr>
         <w:t xml:space="preserve"> Record the test and train error rates as K changes. </w:t>
       </w:r>
+      <w:bookmarkStart w:id="0" w:name="_GoBack"/>
+      <w:bookmarkEnd w:id="0"/>
     </w:p>
     <w:p>
       <w:pPr>
@@ -4310,6 +4340,17 @@
         </w:rPr>
         <w:t xml:space="preserve">  </w:t>
       </w:r>
+    </w:p>
+    <w:p>
+      <w:pPr>
+        <w:ind w:left="720"/>
+        <w:contextualSpacing/>
+        <w:rPr>
+          <w:rFonts w:ascii="Times New Roman" w:hAnsi="Times New Roman" w:cs="Times New Roman"/>
+          <w:sz w:val="24"/>
+          <w:szCs w:val="24"/>
+        </w:rPr>
+      </w:pPr>
     </w:p>
     <w:p>
       <w:pPr>
@@ -4452,7 +4493,6 @@
           <w:sz w:val="24"/>
           <w:szCs w:val="24"/>
         </w:rPr>
-        <w:lastRenderedPageBreak/>
         <w:t xml:space="preserve">How do you think Bagging and Boosting compare? </w:t>
       </w:r>
     </w:p>
@@ -4559,8 +4599,6 @@
           <w:szCs w:val="24"/>
         </w:rPr>
       </w:pPr>
-      <w:bookmarkStart w:id="0" w:name="_GoBack"/>
-      <w:bookmarkEnd w:id="0"/>
       <w:r>
         <w:rPr>
           <w:rFonts w:ascii="Times New Roman" w:hAnsi="Times New Roman" w:cs="Times New Roman"/>

</xml_diff>

<commit_message>
added sidharth ppsid into python file
</commit_message>
<xml_diff>
--- a/Homework3-chen.docx
+++ b/Homework3-chen.docx
@@ -4683,8 +4683,6 @@
         </w:rPr>
         <w:t xml:space="preserve">-- </w:t>
       </w:r>
-      <w:bookmarkStart w:id="0" w:name="_GoBack"/>
-      <w:bookmarkEnd w:id="0"/>
       <w:r>
         <w:rPr>
           <w:rFonts w:ascii="Times New Roman" w:hAnsi="Times New Roman" w:cs="Times New Roman"/>
@@ -4712,8 +4710,94 @@
           <w:szCs w:val="24"/>
           <w:highlight w:val="yellow"/>
         </w:rPr>
-        <w:t xml:space="preserve"> below</w:t>
-      </w:r>
+        <w:t xml:space="preserve"> for both </w:t>
+      </w:r>
+      <w:r>
+        <w:rPr>
+          <w:rFonts w:ascii="Times New Roman" w:hAnsi="Times New Roman" w:cs="Times New Roman"/>
+          <w:sz w:val="24"/>
+          <w:szCs w:val="24"/>
+        </w:rPr>
+        <w:t>fitted datasets</w:t>
+      </w:r>
+      <w:r>
+        <w:rPr>
+          <w:rFonts w:ascii="Times New Roman" w:hAnsi="Times New Roman" w:cs="Times New Roman"/>
+          <w:noProof/>
+          <w:sz w:val="24"/>
+          <w:szCs w:val="24"/>
+        </w:rPr>
+        <w:drawing>
+          <wp:inline distT="0" distB="0" distL="0" distR="0">
+            <wp:extent cx="5934710" cy="3795395"/>
+            <wp:effectExtent l="0" t="0" r="8890" b="0"/>
+            <wp:docPr id="3" name="Picture 3"/>
+            <wp:cNvGraphicFramePr>
+              <a:graphicFrameLocks xmlns:a="http://schemas.openxmlformats.org/drawingml/2006/main" noChangeAspect="1"/>
+            </wp:cNvGraphicFramePr>
+            <a:graphic xmlns:a="http://schemas.openxmlformats.org/drawingml/2006/main">
+              <a:graphicData uri="http://schemas.openxmlformats.org/drawingml/2006/picture">
+                <pic:pic xmlns:pic="http://schemas.openxmlformats.org/drawingml/2006/picture">
+                  <pic:nvPicPr>
+                    <pic:cNvPr id="0" name="Picture 1"/>
+                    <pic:cNvPicPr>
+                      <a:picLocks noChangeAspect="1" noChangeArrowheads="1"/>
+                    </pic:cNvPicPr>
+                  </pic:nvPicPr>
+                  <pic:blipFill>
+                    <a:blip r:embed="rId16">
+                      <a:extLst>
+                        <a:ext uri="{28A0092B-C50C-407E-A947-70E740481C1C}">
+                          <a14:useLocalDpi xmlns:a14="http://schemas.microsoft.com/office/drawing/2010/main" val="0"/>
+                        </a:ext>
+                      </a:extLst>
+                    </a:blip>
+                    <a:srcRect/>
+                    <a:stretch>
+                      <a:fillRect/>
+                    </a:stretch>
+                  </pic:blipFill>
+                  <pic:spPr bwMode="auto">
+                    <a:xfrm>
+                      <a:off x="0" y="0"/>
+                      <a:ext cx="5934710" cy="3795395"/>
+                    </a:xfrm>
+                    <a:prstGeom prst="rect">
+                      <a:avLst/>
+                    </a:prstGeom>
+                    <a:noFill/>
+                    <a:ln>
+                      <a:noFill/>
+                    </a:ln>
+                  </pic:spPr>
+                </pic:pic>
+              </a:graphicData>
+            </a:graphic>
+          </wp:inline>
+        </w:drawing>
+      </w:r>
+    </w:p>
+    <w:p>
+      <w:pPr>
+        <w:ind w:left="720"/>
+        <w:contextualSpacing/>
+        <w:rPr>
+          <w:rFonts w:ascii="Times New Roman" w:hAnsi="Times New Roman" w:cs="Times New Roman"/>
+          <w:sz w:val="24"/>
+          <w:szCs w:val="24"/>
+        </w:rPr>
+      </w:pPr>
+    </w:p>
+    <w:p>
+      <w:pPr>
+        <w:ind w:left="720"/>
+        <w:contextualSpacing/>
+        <w:rPr>
+          <w:rFonts w:ascii="Times New Roman" w:hAnsi="Times New Roman" w:cs="Times New Roman"/>
+          <w:sz w:val="24"/>
+          <w:szCs w:val="24"/>
+        </w:rPr>
+      </w:pPr>
     </w:p>
     <w:p>
       <w:pPr>
@@ -4986,6 +5070,7 @@
           <w:szCs w:val="24"/>
           <w:highlight w:val="yellow"/>
         </w:rPr>
+        <w:lastRenderedPageBreak/>
         <w:t>Adaboost</w:t>
       </w:r>
       <w:proofErr w:type="spellEnd"/>
@@ -5164,6 +5249,8 @@
           <w:szCs w:val="24"/>
         </w:rPr>
       </w:pPr>
+      <w:bookmarkStart w:id="0" w:name="_GoBack"/>
+      <w:bookmarkEnd w:id="0"/>
     </w:p>
     <w:p>
       <w:pPr>
@@ -5220,7 +5307,25 @@
         <w:rPr>
           <w:rFonts w:ascii="Times New Roman" w:hAnsi="Times New Roman" w:cs="Times New Roman"/>
         </w:rPr>
-        <w:t>Bagging – use for general purpose</w:t>
+        <w:t>Bagging –</w:t>
+      </w:r>
+      <w:r>
+        <w:rPr>
+          <w:rFonts w:ascii="Times New Roman" w:hAnsi="Times New Roman" w:cs="Times New Roman"/>
+        </w:rPr>
+        <w:t xml:space="preserve"> seems to be a </w:t>
+      </w:r>
+      <w:r>
+        <w:rPr>
+          <w:rFonts w:ascii="Times New Roman" w:hAnsi="Times New Roman" w:cs="Times New Roman"/>
+        </w:rPr>
+        <w:t>general purpose</w:t>
+      </w:r>
+      <w:r>
+        <w:rPr>
+          <w:rFonts w:ascii="Times New Roman" w:hAnsi="Times New Roman" w:cs="Times New Roman"/>
+        </w:rPr>
+        <w:t>, would use when data’s range is a lot more diverse</w:t>
       </w:r>
     </w:p>
     <w:p>
@@ -5228,8 +5333,6 @@
         <w:ind w:left="720"/>
         <w:rPr>
           <w:rFonts w:ascii="Times New Roman" w:hAnsi="Times New Roman" w:cs="Times New Roman"/>
-          <w:sz w:val="24"/>
-          <w:szCs w:val="24"/>
         </w:rPr>
       </w:pPr>
       <w:proofErr w:type="spellStart"/>
@@ -5240,6 +5343,186 @@
         <w:t>Adaboost</w:t>
       </w:r>
       <w:proofErr w:type="spellEnd"/>
+      <w:r>
+        <w:rPr>
+          <w:rFonts w:ascii="Times New Roman" w:hAnsi="Times New Roman" w:cs="Times New Roman"/>
+        </w:rPr>
+        <w:t xml:space="preserve"> – </w:t>
+      </w:r>
+      <w:r>
+        <w:rPr>
+          <w:rFonts w:ascii="Times New Roman" w:hAnsi="Times New Roman" w:cs="Times New Roman"/>
+        </w:rPr>
+        <w:t>would use</w:t>
+      </w:r>
+      <w:r>
+        <w:rPr>
+          <w:rFonts w:ascii="Times New Roman" w:hAnsi="Times New Roman" w:cs="Times New Roman"/>
+        </w:rPr>
+        <w:t xml:space="preserve"> when </w:t>
+      </w:r>
+      <w:r>
+        <w:rPr>
+          <w:rFonts w:ascii="Times New Roman" w:hAnsi="Times New Roman" w:cs="Times New Roman"/>
+        </w:rPr>
+        <w:t xml:space="preserve">data is more concentrated (such as the </w:t>
+      </w:r>
+      <w:proofErr w:type="spellStart"/>
+      <w:r>
+        <w:rPr>
+          <w:rFonts w:ascii="Times New Roman" w:hAnsi="Times New Roman" w:cs="Times New Roman"/>
+        </w:rPr>
+        <w:t>iopshere</w:t>
+      </w:r>
+      <w:proofErr w:type="spellEnd"/>
+      <w:r>
+        <w:rPr>
+          <w:rFonts w:ascii="Times New Roman" w:hAnsi="Times New Roman" w:cs="Times New Roman"/>
+        </w:rPr>
+        <w:t xml:space="preserve"> dataset) in and needed additional categorization.</w:t>
+      </w:r>
+    </w:p>
+    <w:p>
+      <w:pPr>
+        <w:ind w:left="720"/>
+        <w:rPr>
+          <w:rFonts w:ascii="Times New Roman" w:hAnsi="Times New Roman" w:cs="Times New Roman"/>
+        </w:rPr>
+      </w:pPr>
+    </w:p>
+    <w:p>
+      <w:pPr>
+        <w:ind w:left="720"/>
+        <w:rPr>
+          <w:rFonts w:ascii="Times New Roman" w:hAnsi="Times New Roman" w:cs="Times New Roman"/>
+        </w:rPr>
+      </w:pPr>
+      <w:r>
+        <w:rPr>
+          <w:rFonts w:ascii="Times New Roman" w:hAnsi="Times New Roman" w:cs="Times New Roman"/>
+        </w:rPr>
+        <w:t xml:space="preserve">With Iris dataset – both </w:t>
+      </w:r>
+      <w:proofErr w:type="spellStart"/>
+      <w:r>
+        <w:rPr>
+          <w:rFonts w:ascii="Times New Roman" w:hAnsi="Times New Roman" w:cs="Times New Roman"/>
+        </w:rPr>
+        <w:t>adaboosting</w:t>
+      </w:r>
+      <w:proofErr w:type="spellEnd"/>
+      <w:r>
+        <w:rPr>
+          <w:rFonts w:ascii="Times New Roman" w:hAnsi="Times New Roman" w:cs="Times New Roman"/>
+        </w:rPr>
+        <w:t xml:space="preserve"> and bagging gave similar accuracy result – good accuracy only </w:t>
+      </w:r>
+      <w:proofErr w:type="gramStart"/>
+      <w:r>
+        <w:rPr>
+          <w:rFonts w:ascii="Times New Roman" w:hAnsi="Times New Roman" w:cs="Times New Roman"/>
+        </w:rPr>
+        <w:t>arise</w:t>
+      </w:r>
+      <w:proofErr w:type="gramEnd"/>
+      <w:r>
+        <w:rPr>
+          <w:rFonts w:ascii="Times New Roman" w:hAnsi="Times New Roman" w:cs="Times New Roman"/>
+        </w:rPr>
+        <w:t xml:space="preserve"> when </w:t>
+      </w:r>
+      <w:proofErr w:type="spellStart"/>
+      <w:r>
+        <w:rPr>
+          <w:rFonts w:ascii="Times New Roman" w:hAnsi="Times New Roman" w:cs="Times New Roman"/>
+        </w:rPr>
+        <w:t>kfold</w:t>
+      </w:r>
+      <w:proofErr w:type="spellEnd"/>
+      <w:r>
+        <w:rPr>
+          <w:rFonts w:ascii="Times New Roman" w:hAnsi="Times New Roman" w:cs="Times New Roman"/>
+        </w:rPr>
+        <w:t xml:space="preserve"> is higher than 2.</w:t>
+      </w:r>
+    </w:p>
+    <w:p>
+      <w:pPr>
+        <w:ind w:left="720"/>
+        <w:rPr>
+          <w:rFonts w:ascii="Times New Roman" w:hAnsi="Times New Roman" w:cs="Times New Roman"/>
+        </w:rPr>
+      </w:pPr>
+    </w:p>
+    <w:p>
+      <w:pPr>
+        <w:ind w:left="720"/>
+        <w:rPr>
+          <w:rFonts w:ascii="Times New Roman" w:hAnsi="Times New Roman" w:cs="Times New Roman"/>
+        </w:rPr>
+      </w:pPr>
+      <w:r>
+        <w:rPr>
+          <w:rFonts w:ascii="Times New Roman" w:hAnsi="Times New Roman" w:cs="Times New Roman"/>
+        </w:rPr>
+        <w:t xml:space="preserve">With </w:t>
+      </w:r>
+      <w:proofErr w:type="spellStart"/>
+      <w:r>
+        <w:rPr>
+          <w:rFonts w:ascii="Times New Roman" w:hAnsi="Times New Roman" w:cs="Times New Roman"/>
+        </w:rPr>
+        <w:t>iosphere</w:t>
+      </w:r>
+      <w:proofErr w:type="spellEnd"/>
+      <w:r>
+        <w:rPr>
+          <w:rFonts w:ascii="Times New Roman" w:hAnsi="Times New Roman" w:cs="Times New Roman"/>
+        </w:rPr>
+        <w:t xml:space="preserve"> dataset, both bagging and </w:t>
+      </w:r>
+      <w:proofErr w:type="spellStart"/>
+      <w:r>
+        <w:rPr>
+          <w:rFonts w:ascii="Times New Roman" w:hAnsi="Times New Roman" w:cs="Times New Roman"/>
+        </w:rPr>
+        <w:t>adaboost</w:t>
+      </w:r>
+      <w:proofErr w:type="spellEnd"/>
+      <w:r>
+        <w:rPr>
+          <w:rFonts w:ascii="Times New Roman" w:hAnsi="Times New Roman" w:cs="Times New Roman"/>
+        </w:rPr>
+        <w:t xml:space="preserve"> shows drops in accuracy at a certain </w:t>
+      </w:r>
+      <w:proofErr w:type="spellStart"/>
+      <w:r>
+        <w:rPr>
+          <w:rFonts w:ascii="Times New Roman" w:hAnsi="Times New Roman" w:cs="Times New Roman"/>
+        </w:rPr>
+        <w:t>kfold</w:t>
+      </w:r>
+      <w:proofErr w:type="spellEnd"/>
+      <w:r>
+        <w:rPr>
+          <w:rFonts w:ascii="Times New Roman" w:hAnsi="Times New Roman" w:cs="Times New Roman"/>
+        </w:rPr>
+        <w:t xml:space="preserve"> as it increases. With </w:t>
+      </w:r>
+      <w:proofErr w:type="spellStart"/>
+      <w:r>
+        <w:rPr>
+          <w:rFonts w:ascii="Times New Roman" w:hAnsi="Times New Roman" w:cs="Times New Roman"/>
+        </w:rPr>
+        <w:t>Adaboost</w:t>
+      </w:r>
+      <w:proofErr w:type="spellEnd"/>
+      <w:r>
+        <w:rPr>
+          <w:rFonts w:ascii="Times New Roman" w:hAnsi="Times New Roman" w:cs="Times New Roman"/>
+        </w:rPr>
+        <w:t xml:space="preserve"> giving better steady increase in result accuracy overall.</w:t>
+      </w:r>
     </w:p>
     <w:p>
       <w:pPr>

</xml_diff>